<commit_message>
Update How to Manage Post Listing Pages _ FASD.docx
</commit_message>
<xml_diff>
--- a/fasd/How to Manage Post Listing Pages _ FASD.docx
+++ b/fasd/How to Manage Post Listing Pages _ FASD.docx
@@ -265,12 +265,12 @@
           <wp:inline distB="114300" distT="114300" distL="114300" distR="114300">
             <wp:extent cx="5943600" cy="2298700"/>
             <wp:effectExtent b="0" l="0" r="0" t="0"/>
-            <wp:docPr id="5" name="image3.png"/>
+            <wp:docPr id="5" name="image4.png"/>
             <a:graphic>
               <a:graphicData uri="http://schemas.openxmlformats.org/drawingml/2006/picture">
                 <pic:pic>
                   <pic:nvPicPr>
-                    <pic:cNvPr id="0" name="image3.png"/>
+                    <pic:cNvPr id="0" name="image4.png"/>
                     <pic:cNvPicPr preferRelativeResize="0"/>
                   </pic:nvPicPr>
                   <pic:blipFill>
@@ -462,12 +462,12 @@
           <wp:inline distB="114300" distT="114300" distL="114300" distR="114300">
             <wp:extent cx="5624513" cy="2064124"/>
             <wp:effectExtent b="0" l="0" r="0" t="0"/>
-            <wp:docPr id="6" name="image5.png"/>
+            <wp:docPr id="6" name="image9.png"/>
             <a:graphic>
               <a:graphicData uri="http://schemas.openxmlformats.org/drawingml/2006/picture">
                 <pic:pic>
                   <pic:nvPicPr>
-                    <pic:cNvPr id="0" name="image5.png"/>
+                    <pic:cNvPr id="0" name="image9.png"/>
                     <pic:cNvPicPr preferRelativeResize="0"/>
                   </pic:nvPicPr>
                   <pic:blipFill>
@@ -557,12 +557,12 @@
           <wp:inline distB="114300" distT="114300" distL="114300" distR="114300">
             <wp:extent cx="5943600" cy="3365500"/>
             <wp:effectExtent b="0" l="0" r="0" t="0"/>
-            <wp:docPr id="4" name="image4.png"/>
+            <wp:docPr id="4" name="image7.png"/>
             <a:graphic>
               <a:graphicData uri="http://schemas.openxmlformats.org/drawingml/2006/picture">
                 <pic:pic>
                   <pic:nvPicPr>
-                    <pic:cNvPr id="0" name="image4.png"/>
+                    <pic:cNvPr id="0" name="image7.png"/>
                     <pic:cNvPicPr preferRelativeResize="0"/>
                   </pic:nvPicPr>
                   <pic:blipFill>
@@ -626,20 +626,44 @@
         <w:rPr>
           <w:rtl w:val="0"/>
         </w:rPr>
-        <w:t xml:space="preserve">We have described in '</w:t>
-      </w:r>
-      <w:r>
-        <w:rPr>
-          <w:b w:val="1"/>
-          <w:rtl w:val="0"/>
-        </w:rPr>
-        <w:t xml:space="preserve">The Complete Guide to Creating Website Sections | FASD'</w:t>
-      </w:r>
-      <w:r>
-        <w:rPr>
-          <w:rtl w:val="0"/>
-        </w:rPr>
-        <w:t xml:space="preserve"> document how to modify these sections and how to add new sections. You can follow that document to check. However, on these three pages, you will find a layout named </w:t>
+        <w:t xml:space="preserve">We have described in</w:t>
+      </w:r>
+      <w:hyperlink r:id="rId9">
+        <w:r>
+          <w:rPr>
+            <w:color w:val="1155cc"/>
+            <w:u w:val="single"/>
+            <w:rtl w:val="0"/>
+          </w:rPr>
+          <w:t xml:space="preserve"> '</w:t>
+        </w:r>
+      </w:hyperlink>
+      <w:hyperlink r:id="rId10">
+        <w:r>
+          <w:rPr>
+            <w:b w:val="1"/>
+            <w:color w:val="1155cc"/>
+            <w:u w:val="single"/>
+            <w:rtl w:val="0"/>
+          </w:rPr>
+          <w:t xml:space="preserve">The Complete Guide to Creating Website Sections | FASD'</w:t>
+        </w:r>
+      </w:hyperlink>
+      <w:hyperlink r:id="rId11">
+        <w:r>
+          <w:rPr>
+            <w:color w:val="1155cc"/>
+            <w:u w:val="single"/>
+            <w:rtl w:val="0"/>
+          </w:rPr>
+          <w:t xml:space="preserve"> </w:t>
+        </w:r>
+      </w:hyperlink>
+      <w:r>
+        <w:rPr>
+          <w:rtl w:val="0"/>
+        </w:rPr>
+        <w:t xml:space="preserve">document how to modify these sections and how to add new sections. You can follow that document to check. However, on these three pages, you will find a layout named </w:t>
       </w:r>
       <w:r>
         <w:rPr>
@@ -707,16 +731,16 @@
           <wp:inline distB="114300" distT="114300" distL="114300" distR="114300">
             <wp:extent cx="5943600" cy="3251200"/>
             <wp:effectExtent b="0" l="0" r="0" t="0"/>
-            <wp:docPr id="7" name="image9.png"/>
+            <wp:docPr id="7" name="image3.png"/>
             <a:graphic>
               <a:graphicData uri="http://schemas.openxmlformats.org/drawingml/2006/picture">
                 <pic:pic>
                   <pic:nvPicPr>
-                    <pic:cNvPr id="0" name="image9.png"/>
+                    <pic:cNvPr id="0" name="image3.png"/>
                     <pic:cNvPicPr preferRelativeResize="0"/>
                   </pic:nvPicPr>
                   <pic:blipFill>
-                    <a:blip r:embed="rId9"/>
+                    <a:blip r:embed="rId12"/>
                     <a:srcRect b="0" l="0" r="0" t="0"/>
                     <a:stretch>
                       <a:fillRect/>
@@ -985,7 +1009,7 @@
           <w:b w:val="1"/>
           <w:rtl w:val="0"/>
         </w:rPr>
-        <w:t xml:space="preserve">Shortcode = [video_hub_post_with_filter]</w:t>
+        <w:t xml:space="preserve">Shortcode: [video_hub_post_with_filter]</w:t>
       </w:r>
     </w:p>
     <w:p>
@@ -1012,16 +1036,16 @@
           <wp:inline distB="114300" distT="114300" distL="114300" distR="114300">
             <wp:extent cx="5630726" cy="7134121"/>
             <wp:effectExtent b="0" l="0" r="0" t="0"/>
-            <wp:docPr id="2" name="image8.png"/>
+            <wp:docPr id="2" name="image6.png"/>
             <a:graphic>
               <a:graphicData uri="http://schemas.openxmlformats.org/drawingml/2006/picture">
                 <pic:pic>
                   <pic:nvPicPr>
-                    <pic:cNvPr id="0" name="image8.png"/>
+                    <pic:cNvPr id="0" name="image6.png"/>
                     <pic:cNvPicPr preferRelativeResize="0"/>
                   </pic:nvPicPr>
                   <pic:blipFill>
-                    <a:blip r:embed="rId10"/>
+                    <a:blip r:embed="rId13"/>
                     <a:srcRect b="0" l="0" r="0" t="0"/>
                     <a:stretch>
                       <a:fillRect/>
@@ -1082,7 +1106,7 @@
           <w:b w:val="1"/>
           <w:rtl w:val="0"/>
         </w:rPr>
-        <w:t xml:space="preserve">Shortcode = [resources_posts_with_filter]</w:t>
+        <w:t xml:space="preserve">Shortcode: [resources_posts_with_filter]</w:t>
       </w:r>
     </w:p>
     <w:p>
@@ -1117,16 +1141,16 @@
           <wp:inline distB="114300" distT="114300" distL="114300" distR="114300">
             <wp:extent cx="5538788" cy="6288539"/>
             <wp:effectExtent b="0" l="0" r="0" t="0"/>
-            <wp:docPr id="3" name="image6.png"/>
+            <wp:docPr id="3" name="image5.png"/>
             <a:graphic>
               <a:graphicData uri="http://schemas.openxmlformats.org/drawingml/2006/picture">
                 <pic:pic>
                   <pic:nvPicPr>
-                    <pic:cNvPr id="0" name="image6.png"/>
+                    <pic:cNvPr id="0" name="image5.png"/>
                     <pic:cNvPicPr preferRelativeResize="0"/>
                   </pic:nvPicPr>
                   <pic:blipFill>
-                    <a:blip r:embed="rId11"/>
+                    <a:blip r:embed="rId14"/>
                     <a:srcRect b="0" l="0" r="0" t="0"/>
                     <a:stretch>
                       <a:fillRect/>
@@ -1253,7 +1277,7 @@
           <w:b w:val="1"/>
           <w:rtl w:val="0"/>
         </w:rPr>
-        <w:t xml:space="preserve">Shortcode = [news_events_posts]</w:t>
+        <w:t xml:space="preserve">Shortcode: [news_events_posts]</w:t>
       </w:r>
     </w:p>
     <w:p>
@@ -1282,16 +1306,16 @@
           <wp:inline distB="114300" distT="114300" distL="114300" distR="114300">
             <wp:extent cx="4138613" cy="6688506"/>
             <wp:effectExtent b="0" l="0" r="0" t="0"/>
-            <wp:docPr id="8" name="image7.png"/>
+            <wp:docPr id="8" name="image8.png"/>
             <a:graphic>
               <a:graphicData uri="http://schemas.openxmlformats.org/drawingml/2006/picture">
                 <pic:pic>
                   <pic:nvPicPr>
-                    <pic:cNvPr id="0" name="image7.png"/>
+                    <pic:cNvPr id="0" name="image8.png"/>
                     <pic:cNvPicPr preferRelativeResize="0"/>
                   </pic:nvPicPr>
                   <pic:blipFill>
-                    <a:blip r:embed="rId12"/>
+                    <a:blip r:embed="rId15"/>
                     <a:srcRect b="0" l="0" r="0" t="0"/>
                     <a:stretch>
                       <a:fillRect/>
@@ -1348,7 +1372,7 @@
       </w:r>
     </w:p>
     <w:sectPr>
-      <w:headerReference r:id="rId13" w:type="default"/>
+      <w:headerReference r:id="rId16" w:type="default"/>
       <w:pgSz w:h="15840" w:w="12240" w:orient="portrait"/>
       <w:pgMar w:bottom="1440" w:top="1440" w:left="1440" w:right="1440" w:header="720" w:footer="720"/>
       <w:pgNumType w:start="1"/>

</xml_diff>